<commit_message>
update accesscotnrol and statuscontrol
</commit_message>
<xml_diff>
--- a/svc/FileStore/doc/FileStore Web Service Design.docx
+++ b/svc/FileStore/doc/FileStore Web Service Design.docx
@@ -361,13 +361,7 @@
         <w:t>Bad Request</w:t>
       </w:r>
       <w:r>
-        <w:t xml:space="preserve"> if </w:t>
-      </w:r>
-      <w:r>
-        <w:t>GUID is unrecognized</w:t>
-      </w:r>
-      <w:r>
-        <w:t>.</w:t>
+        <w:t xml:space="preserve"> if GUID is unrecognized.</w:t>
       </w:r>
       <w:r>
         <w:br/>
@@ -574,8 +568,6 @@
       </w:r>
       <w:r>
         <w:br/>
-      </w:r>
-      <w:r>
         <w:t xml:space="preserve">Returns status </w:t>
       </w:r>
       <w:r>
@@ -955,251 +947,284 @@
       <w:r>
         <w:t xml:space="preserve"> if GUID is unrecognized</w:t>
       </w:r>
+      <w:r>
+        <w:br/>
+      </w:r>
+      <w:r>
+        <w:t xml:space="preserve">Returns status </w:t>
+      </w:r>
+      <w:r>
+        <w:rPr>
+          <w:rStyle w:val="Strong"/>
+        </w:rPr>
+        <w:t>40</w:t>
+      </w:r>
+      <w:r>
+        <w:rPr>
+          <w:rStyle w:val="Strong"/>
+        </w:rPr>
+        <w:t>6</w:t>
+      </w:r>
+      <w:r>
+        <w:rPr>
+          <w:rStyle w:val="Strong"/>
+        </w:rPr>
+        <w:t xml:space="preserve"> </w:t>
+      </w:r>
+      <w:r>
+        <w:rPr>
+          <w:rStyle w:val="Strong"/>
+        </w:rPr>
+        <w:t>Not Acceptable</w:t>
+      </w:r>
+      <w:r>
+        <w:t xml:space="preserve"> if Token is missing or malformed.</w:t>
+      </w:r>
+      <w:r>
+        <w:br/>
+      </w:r>
+      <w:r>
+        <w:t xml:space="preserve">Returns status </w:t>
+      </w:r>
+      <w:r>
+        <w:rPr>
+          <w:rStyle w:val="Strong"/>
+        </w:rPr>
+        <w:t xml:space="preserve">404 </w:t>
+      </w:r>
+      <w:proofErr w:type="gramStart"/>
+      <w:r>
+        <w:rPr>
+          <w:rStyle w:val="Strong"/>
+        </w:rPr>
+        <w:t>Not</w:t>
+      </w:r>
+      <w:proofErr w:type="gramEnd"/>
+      <w:r>
+        <w:rPr>
+          <w:rStyle w:val="Strong"/>
+        </w:rPr>
+        <w:t xml:space="preserve"> Found</w:t>
+      </w:r>
+      <w:r>
+        <w:t xml:space="preserve"> if file is not found.</w:t>
+      </w:r>
+      <w:r>
+        <w:br/>
+        <w:t>Returns status</w:t>
+      </w:r>
+      <w:r>
+        <w:rPr>
+          <w:rStyle w:val="Strong"/>
+        </w:rPr>
+        <w:t xml:space="preserve"> 500 Internal Server Error</w:t>
+      </w:r>
+      <w:r>
+        <w:t xml:space="preserve"> if error</w:t>
+      </w:r>
+      <w:proofErr w:type="gramStart"/>
+      <w:r>
+        <w:t>:</w:t>
+      </w:r>
+      <w:proofErr w:type="gramEnd"/>
+      <w:r>
+        <w:br/>
+        <w:t>- database connection failed;</w:t>
+      </w:r>
+      <w:r>
+        <w:br/>
+        <w:t>- database connection established but table Files not found.</w:t>
+      </w:r>
+    </w:p>
+    <w:p>
+      <w:r>
+        <w:t>Example: DELETE /svc/</w:t>
+      </w:r>
+      <w:proofErr w:type="spellStart"/>
+      <w:r>
+        <w:t>filestore</w:t>
+      </w:r>
+      <w:proofErr w:type="spellEnd"/>
+      <w:r>
+        <w:t>/file</w:t>
+      </w:r>
+      <w:r>
+        <w:t>s</w:t>
+      </w:r>
+      <w:r>
+        <w:t>/</w:t>
+      </w:r>
+      <w:r>
+        <w:t>ee40d62d883d4eecb095f78883b69d63</w:t>
+      </w:r>
+    </w:p>
+    <w:p>
+      <w:r>
+        <w:rPr>
+          <w:rStyle w:val="Heading3Char"/>
+        </w:rPr>
+        <w:t>GET</w:t>
+      </w:r>
+      <w:r>
+        <w:rPr>
+          <w:rStyle w:val="Heading3Char"/>
+        </w:rPr>
+        <w:t xml:space="preserve"> /</w:t>
+      </w:r>
+      <w:r>
+        <w:rPr>
+          <w:rStyle w:val="Heading3Char"/>
+        </w:rPr>
+        <w:t>status</w:t>
+      </w:r>
+      <w:r>
+        <w:rPr>
+          <w:rStyle w:val="Heading3Char"/>
+        </w:rPr>
+        <w:br/>
+      </w:r>
+      <w:r>
+        <w:t xml:space="preserve">Method to return current status of </w:t>
+      </w:r>
+      <w:proofErr w:type="spellStart"/>
+      <w:r>
+        <w:t>FileStore</w:t>
+      </w:r>
+      <w:proofErr w:type="spellEnd"/>
+      <w:r>
+        <w:t xml:space="preserve"> Web Service.</w:t>
+      </w:r>
+    </w:p>
+    <w:p>
+      <w:r>
+        <w:t xml:space="preserve">Returns status </w:t>
+      </w:r>
+      <w:r>
+        <w:rPr>
+          <w:rStyle w:val="Strong"/>
+        </w:rPr>
+        <w:t>200 OK</w:t>
+      </w:r>
+      <w:r>
+        <w:t xml:space="preserve"> if no issue is detected.</w:t>
+      </w:r>
+      <w:r>
+        <w:br/>
+      </w:r>
+      <w:r>
+        <w:t xml:space="preserve">Returns status </w:t>
+      </w:r>
+      <w:r>
+        <w:rPr>
+          <w:rStyle w:val="Strong"/>
+        </w:rPr>
+        <w:t>401 Unauthorized</w:t>
+      </w:r>
+      <w:r>
+        <w:t xml:space="preserve"> if session cannot be found or user is not permitted the action requested.</w:t>
+      </w:r>
+      <w:r>
+        <w:br/>
+        <w:t xml:space="preserve">Returns status </w:t>
+      </w:r>
+      <w:r>
+        <w:rPr>
+          <w:rStyle w:val="Strong"/>
+        </w:rPr>
+        <w:t>40</w:t>
+      </w:r>
+      <w:r>
+        <w:rPr>
+          <w:rStyle w:val="Strong"/>
+        </w:rPr>
+        <w:t>6</w:t>
+      </w:r>
+      <w:r>
+        <w:rPr>
+          <w:rStyle w:val="Strong"/>
+        </w:rPr>
+        <w:t xml:space="preserve"> </w:t>
+      </w:r>
+      <w:proofErr w:type="gramStart"/>
+      <w:r>
+        <w:rPr>
+          <w:rStyle w:val="Strong"/>
+        </w:rPr>
+        <w:t>Not</w:t>
+      </w:r>
+      <w:proofErr w:type="gramEnd"/>
+      <w:r>
+        <w:rPr>
+          <w:rStyle w:val="Strong"/>
+        </w:rPr>
+        <w:t xml:space="preserve"> Acceptable</w:t>
+      </w:r>
+      <w:r>
+        <w:t xml:space="preserve"> if Token is missing or malformed.</w:t>
+      </w:r>
+      <w:r>
+        <w:br/>
+      </w:r>
+      <w:r>
+        <w:t>Returns status</w:t>
+      </w:r>
+      <w:r>
+        <w:rPr>
+          <w:rStyle w:val="Strong"/>
+        </w:rPr>
+        <w:t xml:space="preserve"> 500 Internal Server Error</w:t>
+      </w:r>
+      <w:r>
+        <w:t xml:space="preserve"> if error</w:t>
+      </w:r>
+      <w:proofErr w:type="gramStart"/>
+      <w:r>
+        <w:t>:</w:t>
+      </w:r>
+      <w:proofErr w:type="gramEnd"/>
+      <w:r>
+        <w:br/>
+        <w:t>- database connection failed;</w:t>
+      </w:r>
+      <w:r>
+        <w:br/>
+        <w:t>- database connection established but table Files not found.</w:t>
+      </w:r>
+      <w:r>
+        <w:br/>
+      </w:r>
+      <w:r>
+        <w:t xml:space="preserve">Returns status </w:t>
+      </w:r>
+      <w:r>
+        <w:rPr>
+          <w:rStyle w:val="Strong"/>
+        </w:rPr>
+        <w:t>50</w:t>
+      </w:r>
+      <w:r>
+        <w:rPr>
+          <w:rStyle w:val="Strong"/>
+        </w:rPr>
+        <w:t>3</w:t>
+      </w:r>
+      <w:r>
+        <w:rPr>
+          <w:rStyle w:val="Strong"/>
+        </w:rPr>
+        <w:t xml:space="preserve"> </w:t>
+      </w:r>
+      <w:r>
+        <w:rPr>
+          <w:rStyle w:val="Strong"/>
+        </w:rPr>
+        <w:t>Service Unavailable</w:t>
+      </w:r>
+      <w:r>
+        <w:t xml:space="preserve"> if service is not ready.</w:t>
+      </w:r>
       <w:bookmarkStart w:id="0" w:name="_GoBack"/>
       <w:bookmarkEnd w:id="0"/>
-      <w:r>
-        <w:br/>
-      </w:r>
-      <w:r>
-        <w:t xml:space="preserve">Returns status </w:t>
-      </w:r>
-      <w:r>
-        <w:rPr>
-          <w:rStyle w:val="Strong"/>
-        </w:rPr>
-        <w:t>40</w:t>
-      </w:r>
-      <w:r>
-        <w:rPr>
-          <w:rStyle w:val="Strong"/>
-        </w:rPr>
-        <w:t>6</w:t>
-      </w:r>
-      <w:r>
-        <w:rPr>
-          <w:rStyle w:val="Strong"/>
-        </w:rPr>
-        <w:t xml:space="preserve"> </w:t>
-      </w:r>
-      <w:r>
-        <w:rPr>
-          <w:rStyle w:val="Strong"/>
-        </w:rPr>
-        <w:t>Not Acceptable</w:t>
-      </w:r>
-      <w:r>
-        <w:t xml:space="preserve"> if Token is missing or malformed.</w:t>
-      </w:r>
-      <w:r>
-        <w:br/>
-      </w:r>
-      <w:r>
-        <w:t xml:space="preserve">Returns status </w:t>
-      </w:r>
-      <w:r>
-        <w:rPr>
-          <w:rStyle w:val="Strong"/>
-        </w:rPr>
-        <w:t xml:space="preserve">404 </w:t>
-      </w:r>
-      <w:proofErr w:type="gramStart"/>
-      <w:r>
-        <w:rPr>
-          <w:rStyle w:val="Strong"/>
-        </w:rPr>
-        <w:t>Not</w:t>
-      </w:r>
-      <w:proofErr w:type="gramEnd"/>
-      <w:r>
-        <w:rPr>
-          <w:rStyle w:val="Strong"/>
-        </w:rPr>
-        <w:t xml:space="preserve"> Found</w:t>
-      </w:r>
-      <w:r>
-        <w:t xml:space="preserve"> if file is not found.</w:t>
-      </w:r>
-      <w:r>
-        <w:br/>
-        <w:t>Returns status</w:t>
-      </w:r>
-      <w:r>
-        <w:rPr>
-          <w:rStyle w:val="Strong"/>
-        </w:rPr>
-        <w:t xml:space="preserve"> 500 Internal Server Error</w:t>
-      </w:r>
-      <w:r>
-        <w:t xml:space="preserve"> if error</w:t>
-      </w:r>
-      <w:proofErr w:type="gramStart"/>
-      <w:r>
-        <w:t>:</w:t>
-      </w:r>
-      <w:proofErr w:type="gramEnd"/>
-      <w:r>
-        <w:br/>
-        <w:t>- database connection failed;</w:t>
-      </w:r>
-      <w:r>
-        <w:br/>
-        <w:t>- database connection established but table Files not found.</w:t>
-      </w:r>
-    </w:p>
-    <w:p>
-      <w:r>
-        <w:t>Example: DELETE /svc/</w:t>
-      </w:r>
-      <w:proofErr w:type="spellStart"/>
-      <w:r>
-        <w:t>filestore</w:t>
-      </w:r>
-      <w:proofErr w:type="spellEnd"/>
-      <w:r>
-        <w:t>/file</w:t>
-      </w:r>
-      <w:r>
-        <w:t>s</w:t>
-      </w:r>
-      <w:r>
-        <w:t>/</w:t>
-      </w:r>
-      <w:r>
-        <w:t>ee40d62d883d4eecb095f78883b69d63</w:t>
-      </w:r>
-    </w:p>
-    <w:p>
-      <w:r>
-        <w:rPr>
-          <w:rStyle w:val="Heading3Char"/>
-        </w:rPr>
-        <w:t>GET</w:t>
-      </w:r>
-      <w:r>
-        <w:rPr>
-          <w:rStyle w:val="Heading3Char"/>
-        </w:rPr>
-        <w:t xml:space="preserve"> /</w:t>
-      </w:r>
-      <w:r>
-        <w:rPr>
-          <w:rStyle w:val="Heading3Char"/>
-        </w:rPr>
-        <w:t>status</w:t>
-      </w:r>
-      <w:r>
-        <w:rPr>
-          <w:rStyle w:val="Heading3Char"/>
-        </w:rPr>
-        <w:br/>
-      </w:r>
-      <w:r>
-        <w:t xml:space="preserve">Method to return current status of </w:t>
-      </w:r>
-      <w:proofErr w:type="spellStart"/>
-      <w:r>
-        <w:t>FileStore</w:t>
-      </w:r>
-      <w:proofErr w:type="spellEnd"/>
-      <w:r>
-        <w:t xml:space="preserve"> Web Service.</w:t>
-      </w:r>
-    </w:p>
-    <w:p>
-      <w:r>
-        <w:t xml:space="preserve">Returns status </w:t>
-      </w:r>
-      <w:r>
-        <w:rPr>
-          <w:rStyle w:val="Strong"/>
-        </w:rPr>
-        <w:t>200 OK</w:t>
-      </w:r>
-      <w:r>
-        <w:t xml:space="preserve"> if no issue is detected.</w:t>
-      </w:r>
-      <w:r>
-        <w:br/>
-      </w:r>
-      <w:r>
-        <w:t xml:space="preserve">Returns status </w:t>
-      </w:r>
-      <w:r>
-        <w:rPr>
-          <w:rStyle w:val="Strong"/>
-        </w:rPr>
-        <w:t>401 Unauthorized</w:t>
-      </w:r>
-      <w:r>
-        <w:t xml:space="preserve"> if session cannot be found or user is not permitted the action requested.</w:t>
-      </w:r>
-      <w:r>
-        <w:br/>
-        <w:t xml:space="preserve">Returns status </w:t>
-      </w:r>
-      <w:r>
-        <w:rPr>
-          <w:rStyle w:val="Strong"/>
-        </w:rPr>
-        <w:t>40</w:t>
-      </w:r>
-      <w:r>
-        <w:rPr>
-          <w:rStyle w:val="Strong"/>
-        </w:rPr>
-        <w:t>6</w:t>
-      </w:r>
-      <w:r>
-        <w:rPr>
-          <w:rStyle w:val="Strong"/>
-        </w:rPr>
-        <w:t xml:space="preserve"> </w:t>
-      </w:r>
-      <w:proofErr w:type="gramStart"/>
-      <w:r>
-        <w:rPr>
-          <w:rStyle w:val="Strong"/>
-        </w:rPr>
-        <w:t>Not</w:t>
-      </w:r>
-      <w:proofErr w:type="gramEnd"/>
-      <w:r>
-        <w:rPr>
-          <w:rStyle w:val="Strong"/>
-        </w:rPr>
-        <w:t xml:space="preserve"> Acceptable</w:t>
-      </w:r>
-      <w:r>
-        <w:t xml:space="preserve"> if Token is missing or malformed.</w:t>
-      </w:r>
-      <w:r>
-        <w:br/>
-      </w:r>
-      <w:r>
-        <w:t>Returns status</w:t>
-      </w:r>
-      <w:r>
-        <w:rPr>
-          <w:rStyle w:val="Strong"/>
-        </w:rPr>
-        <w:t xml:space="preserve"> 500 Internal Server Error</w:t>
-      </w:r>
-      <w:r>
-        <w:t xml:space="preserve"> if error</w:t>
-      </w:r>
-      <w:proofErr w:type="gramStart"/>
-      <w:r>
-        <w:t>:</w:t>
-      </w:r>
-      <w:proofErr w:type="gramEnd"/>
-      <w:r>
-        <w:br/>
-        <w:t>- database connection failed;</w:t>
-      </w:r>
-      <w:r>
-        <w:br/>
-        <w:t>- database connection established but table Files not found.</w:t>
-      </w:r>
     </w:p>
     <w:p>
       <w:pPr>

</xml_diff>